<commit_message>
plantas y comandos terminados
</commit_message>
<xml_diff>
--- a/plan de ataque.docx
+++ b/plan de ataque.docx
@@ -76,12 +76,19 @@
         </w:numPr>
         <w:rPr>
           <w:b/>
-        </w:rPr>
-      </w:pPr>
-      <w:r>
+          <w:strike/>
+        </w:rPr>
+      </w:pPr>
+      <w:r>
+        <w:rPr>
+          <w:strike/>
+        </w:rPr>
         <w:t>Nuez</w:t>
       </w:r>
       <w:r>
+        <w:rPr>
+          <w:strike/>
+        </w:rPr>
         <w:t>.</w:t>
       </w:r>
     </w:p>
@@ -92,11 +99,20 @@
           <w:ilvl w:val="3"/>
           <w:numId w:val="1"/>
         </w:numPr>
-      </w:pPr>
-      <w:r>
+        <w:rPr>
+          <w:strike/>
+        </w:rPr>
+      </w:pPr>
+      <w:r>
+        <w:rPr>
+          <w:strike/>
+        </w:rPr>
         <w:t>50 soles</w:t>
       </w:r>
       <w:r>
+        <w:rPr>
+          <w:strike/>
+        </w:rPr>
         <w:t>.</w:t>
       </w:r>
     </w:p>
@@ -107,17 +123,32 @@
           <w:ilvl w:val="3"/>
           <w:numId w:val="1"/>
         </w:numPr>
-      </w:pPr>
-      <w:r>
+        <w:rPr>
+          <w:strike/>
+        </w:rPr>
+      </w:pPr>
+      <w:r>
+        <w:rPr>
+          <w:strike/>
+        </w:rPr>
         <w:t xml:space="preserve">10 pts. </w:t>
       </w:r>
       <w:r>
+        <w:rPr>
+          <w:strike/>
+        </w:rPr>
         <w:t>V</w:t>
       </w:r>
       <w:r>
+        <w:rPr>
+          <w:strike/>
+        </w:rPr>
         <w:t>ida</w:t>
       </w:r>
       <w:r>
+        <w:rPr>
+          <w:strike/>
+        </w:rPr>
         <w:t>.</w:t>
       </w:r>
     </w:p>
@@ -128,11 +159,20 @@
           <w:ilvl w:val="3"/>
           <w:numId w:val="1"/>
         </w:numPr>
-      </w:pPr>
-      <w:r>
+        <w:rPr>
+          <w:strike/>
+        </w:rPr>
+      </w:pPr>
+      <w:r>
+        <w:rPr>
+          <w:strike/>
+        </w:rPr>
         <w:t>0 daño</w:t>
       </w:r>
       <w:r>
+        <w:rPr>
+          <w:strike/>
+        </w:rPr>
         <w:t>.</w:t>
       </w:r>
     </w:p>
@@ -143,11 +183,20 @@
           <w:ilvl w:val="2"/>
           <w:numId w:val="1"/>
         </w:numPr>
-      </w:pPr>
-      <w:r>
+        <w:rPr>
+          <w:strike/>
+        </w:rPr>
+      </w:pPr>
+      <w:r>
+        <w:rPr>
+          <w:strike/>
+        </w:rPr>
         <w:t>Petacereza</w:t>
       </w:r>
       <w:r>
+        <w:rPr>
+          <w:strike/>
+        </w:rPr>
         <w:t>.</w:t>
       </w:r>
     </w:p>
@@ -158,11 +207,20 @@
           <w:ilvl w:val="3"/>
           <w:numId w:val="1"/>
         </w:numPr>
-      </w:pPr>
-      <w:r>
+        <w:rPr>
+          <w:strike/>
+        </w:rPr>
+      </w:pPr>
+      <w:r>
+        <w:rPr>
+          <w:strike/>
+        </w:rPr>
         <w:t>Explota y Desaparece</w:t>
       </w:r>
       <w:r>
+        <w:rPr>
+          <w:strike/>
+        </w:rPr>
         <w:t>.</w:t>
       </w:r>
     </w:p>
@@ -173,11 +231,20 @@
           <w:ilvl w:val="3"/>
           <w:numId w:val="1"/>
         </w:numPr>
-      </w:pPr>
-      <w:r>
+        <w:rPr>
+          <w:strike/>
+        </w:rPr>
+      </w:pPr>
+      <w:r>
+        <w:rPr>
+          <w:strike/>
+        </w:rPr>
         <w:t>10 daño (todas las casillas adyacentes)</w:t>
       </w:r>
       <w:r>
+        <w:rPr>
+          <w:strike/>
+        </w:rPr>
         <w:t>.</w:t>
       </w:r>
     </w:p>
@@ -188,11 +255,20 @@
           <w:ilvl w:val="3"/>
           <w:numId w:val="1"/>
         </w:numPr>
-      </w:pPr>
-      <w:r>
+        <w:rPr>
+          <w:strike/>
+        </w:rPr>
+      </w:pPr>
+      <w:r>
+        <w:rPr>
+          <w:strike/>
+        </w:rPr>
         <w:t>2 turnos después de ser plantado, explota</w:t>
       </w:r>
       <w:r>
+        <w:rPr>
+          <w:strike/>
+        </w:rPr>
         <w:t>.</w:t>
       </w:r>
     </w:p>
@@ -203,11 +279,20 @@
           <w:ilvl w:val="3"/>
           <w:numId w:val="1"/>
         </w:numPr>
-      </w:pPr>
-      <w:r>
+        <w:rPr>
+          <w:strike/>
+        </w:rPr>
+      </w:pPr>
+      <w:r>
+        <w:rPr>
+          <w:strike/>
+        </w:rPr>
         <w:t>2pts. Vida</w:t>
       </w:r>
       <w:r>
+        <w:rPr>
+          <w:strike/>
+        </w:rPr>
         <w:t>.</w:t>
       </w:r>
     </w:p>
@@ -218,11 +303,20 @@
           <w:ilvl w:val="3"/>
           <w:numId w:val="1"/>
         </w:numPr>
-      </w:pPr>
-      <w:r>
+        <w:rPr>
+          <w:strike/>
+        </w:rPr>
+      </w:pPr>
+      <w:r>
+        <w:rPr>
+          <w:strike/>
+        </w:rPr>
         <w:t>50 soles</w:t>
       </w:r>
       <w:r>
+        <w:rPr>
+          <w:strike/>
+        </w:rPr>
         <w:t>.</w:t>
       </w:r>
     </w:p>
@@ -339,54 +433,6 @@
           <w:strike/>
         </w:rPr>
         <w:t>Deportista</w:t>
-      </w:r>
-      <w:r>
-        <w:rPr>
-          <w:strike/>
-        </w:rPr>
-        <w:t>.</w:t>
-      </w:r>
-    </w:p>
-    <w:p>
-      <w:pPr>
-        <w:pStyle w:val="Prrafodelista"/>
-        <w:numPr>
-          <w:ilvl w:val="3"/>
-          <w:numId w:val="1"/>
-        </w:numPr>
-        <w:rPr>
-          <w:strike/>
-        </w:rPr>
-      </w:pPr>
-      <w:r>
-        <w:rPr>
-          <w:strike/>
-        </w:rPr>
-        <w:t>Velocidad 1</w:t>
-      </w:r>
-      <w:r>
-        <w:rPr>
-          <w:strike/>
-        </w:rPr>
-        <w:t>.</w:t>
-      </w:r>
-    </w:p>
-    <w:p>
-      <w:pPr>
-        <w:pStyle w:val="Prrafodelista"/>
-        <w:numPr>
-          <w:ilvl w:val="3"/>
-          <w:numId w:val="1"/>
-        </w:numPr>
-        <w:rPr>
-          <w:strike/>
-        </w:rPr>
-      </w:pPr>
-      <w:r>
-        <w:rPr>
-          <w:strike/>
-        </w:rPr>
-        <w:t>2pts. Vida</w:t>
       </w:r>
       <w:r>
         <w:rPr>
@@ -396,6 +442,54 @@
       </w:r>
       <w:bookmarkStart w:id="0" w:name="_GoBack"/>
       <w:bookmarkEnd w:id="0"/>
+    </w:p>
+    <w:p>
+      <w:pPr>
+        <w:pStyle w:val="Prrafodelista"/>
+        <w:numPr>
+          <w:ilvl w:val="3"/>
+          <w:numId w:val="1"/>
+        </w:numPr>
+        <w:rPr>
+          <w:strike/>
+        </w:rPr>
+      </w:pPr>
+      <w:r>
+        <w:rPr>
+          <w:strike/>
+        </w:rPr>
+        <w:t>Velocidad 1</w:t>
+      </w:r>
+      <w:r>
+        <w:rPr>
+          <w:strike/>
+        </w:rPr>
+        <w:t>.</w:t>
+      </w:r>
+    </w:p>
+    <w:p>
+      <w:pPr>
+        <w:pStyle w:val="Prrafodelista"/>
+        <w:numPr>
+          <w:ilvl w:val="3"/>
+          <w:numId w:val="1"/>
+        </w:numPr>
+        <w:rPr>
+          <w:strike/>
+        </w:rPr>
+      </w:pPr>
+      <w:r>
+        <w:rPr>
+          <w:strike/>
+        </w:rPr>
+        <w:t>2pts. Vida</w:t>
+      </w:r>
+      <w:r>
+        <w:rPr>
+          <w:strike/>
+        </w:rPr>
+        <w:t>.</w:t>
+      </w:r>
     </w:p>
     <w:p/>
     <w:p>

</xml_diff>